<commit_message>
se acabó la tarea
</commit_message>
<xml_diff>
--- a/Tareas/Inciso 2.docx
+++ b/Tareas/Inciso 2.docx
@@ -24,7 +24,31 @@
         <w:rPr>
           <w:lang w:val="es-ES"/>
         </w:rPr>
-        <w:t xml:space="preserve"> implica definir fenómenos del mundo real, y una manera intuitiva de hacerlo es con gráficas. Muchas de éstas muestran la relación </w:t>
+        <w:t xml:space="preserve"> implica definir fenómenos del mundo real</w:t>
+      </w:r>
+      <w:r>
+        <w:rPr>
+          <w:lang w:val="es-ES"/>
+        </w:rPr>
+        <w:t xml:space="preserve"> en conceptos numéricos</w:t>
+      </w:r>
+      <w:r>
+        <w:rPr>
+          <w:lang w:val="es-ES"/>
+        </w:rPr>
+        <w:t>, y una manera intuitiva de hacerlo es con</w:t>
+      </w:r>
+      <w:r>
+        <w:rPr>
+          <w:lang w:val="es-ES"/>
+        </w:rPr>
+        <w:t xml:space="preserve"> tablas y</w:t>
+      </w:r>
+      <w:r>
+        <w:rPr>
+          <w:lang w:val="es-ES"/>
+        </w:rPr>
+        <w:t xml:space="preserve"> gráficas. Muchas de éstas muestran la relación </w:t>
       </w:r>
       <w:r>
         <w:rPr>
@@ -79,6 +103,80 @@
           <w:lang w:val="es-ES"/>
         </w:rPr>
         <w:t>) y representar los datos en una gráfica para que sea más fácil ver cómo se relacionan.</w:t>
+      </w:r>
+    </w:p>
+    <w:p>
+      <w:pPr>
+        <w:rPr>
+          <w:lang w:val="es-ES"/>
+        </w:rPr>
+      </w:pPr>
+      <w:r>
+        <w:rPr>
+          <w:lang w:val="es-ES"/>
+        </w:rPr>
+        <w:t>De momento veremos</w:t>
+      </w:r>
+      <w:r>
+        <w:rPr>
+          <w:lang w:val="es-ES"/>
+        </w:rPr>
+        <w:t xml:space="preserve"> tablas y</w:t>
+      </w:r>
+      <w:r>
+        <w:rPr>
+          <w:lang w:val="es-ES"/>
+        </w:rPr>
+        <w:t xml:space="preserve"> gráficas</w:t>
+      </w:r>
+      <w:r>
+        <w:rPr>
+          <w:lang w:val="es-ES"/>
+        </w:rPr>
+        <w:t xml:space="preserve"> senci</w:t>
+      </w:r>
+      <w:r>
+        <w:rPr>
+          <w:lang w:val="es-ES"/>
+        </w:rPr>
+        <w:t>lla</w:t>
+      </w:r>
+      <w:r>
+        <w:rPr>
+          <w:lang w:val="es-ES"/>
+        </w:rPr>
+        <w:t>s, que sirve</w:t>
+      </w:r>
+      <w:r>
+        <w:rPr>
+          <w:lang w:val="es-ES"/>
+        </w:rPr>
+        <w:t>n para observar los resultados obtenidos de una muestra.</w:t>
+      </w:r>
+    </w:p>
+    <w:p>
+      <w:pPr>
+        <w:rPr>
+          <w:lang w:val="es-ES"/>
+        </w:rPr>
+      </w:pPr>
+      <w:r>
+        <w:rPr>
+          <w:lang w:val="es-ES"/>
+        </w:rPr>
+        <w:t xml:space="preserve">A menudo se obtienen datos cuyo valor varía muy poco, como la altura. En casos así, conviene representar la información por intervalos </w:t>
+      </w:r>
+      <w:r>
+        <w:rPr>
+          <w:lang w:val="es-ES"/>
+        </w:rPr>
+        <w:t>en lugar de designar muchos espacios por cada valor.</w:t>
+      </w:r>
+      <w:r>
+        <w:rPr>
+          <w:lang w:val="es-ES"/>
+        </w:rPr>
+        <w:t xml:space="preserve"> Se pierde un poco de exactitud pero se compensa en concisión.</w:t>
       </w:r>
     </w:p>
     <w:sectPr>

</xml_diff>